<commit_message>
add docx report generator by R markdown template
</commit_message>
<xml_diff>
--- a/outputs/report.docx
+++ b/outputs/report.docx
@@ -23,7 +23,15 @@
         <w:pStyle w:val="Normal"/>
       </w:pPr>
       <w:r>
-        <w:t xml:space="preserve">GBIF Viewer: an open web-based biodiversity conservation decision-making tool for policy and governance. Спільний проєкт The Habitat Foundation та Української Природоохоронної Групи, за підтримки NLBIF: The Netherlands Biodiversity Information Facility</w:t>
+        <w:t xml:space="preserve">GBIF Viewer: an open web-based biodiversity conservation decision-making tool for policy and governance. Спільний проєкт The Habitat Foundation та Української Природоохоронної Групи, за підтримки NLBIF: The Netherlands Biodiversity Information Facility, nlbif2022.014</w:t>
+      </w:r>
+    </w:p>
+    <w:p>
+      <w:pPr>
+        <w:pStyle w:val="Normal"/>
+      </w:pPr>
+      <w:r>
+        <w:t xml:space="preserve"/>
       </w:r>
     </w:p>
     <w:p>
@@ -249,7 +257,7 @@
               <w:pStyle w:stlname="Normal" w:val="Normal"/>
             </w:pPr>
             <w:r>
-              <w:t>112</w:t>
+              <w:t>50</w:t>
             </w:r>
           </w:p>
         </w:tc>
@@ -353,7 +361,7 @@
               <w:pStyle w:stlname="Normal" w:val="Normal"/>
             </w:pPr>
             <w:r>
-              <w:t> 1</w:t>
+              <w:t>1</w:t>
             </w:r>
           </w:p>
         </w:tc>

</xml_diff>